<commit_message>
Added Footer Number. Added Conclusion
</commit_message>
<xml_diff>
--- a/Big Data Proj Report.docx
+++ b/Big Data Proj Report.docx
@@ -419,21 +419,6 @@
       <w:pPr>
         <w:pStyle w:val="Normal"/>
         <w:spacing w:lineRule="auto" w:line="276" w:before="0" w:after="0"/>
-        <w:jc w:val="center"/>
-        <w:rPr>
-          <w:rFonts w:ascii="Times New Roman" w:hAnsi="Times New Roman" w:cs="Times New Roman"/>
-        </w:rPr>
-      </w:pPr>
-      <w:r>
-        <w:rPr>
-          <w:rFonts w:cs="Times New Roman" w:ascii="Times New Roman" w:hAnsi="Times New Roman"/>
-        </w:rPr>
-      </w:r>
-    </w:p>
-    <w:p>
-      <w:pPr>
-        <w:pStyle w:val="Normal"/>
-        <w:spacing w:lineRule="auto" w:line="276" w:before="0" w:afterAutospacing="1"/>
         <w:jc w:val="center"/>
         <w:rPr>
           <w:rFonts w:ascii="Times New Roman" w:hAnsi="Times New Roman" w:cs="Times New Roman"/>
@@ -1142,27 +1127,7 @@
           <w:szCs w:val="24"/>
           <w:lang w:val="en-US"/>
         </w:rPr>
-        <w:t>Microsoft Excel/</w:t>
-      </w:r>
-      <w:r>
-        <w:rPr>
-          <w:rFonts w:cs="Times New Roman" w:ascii="Times New Roman" w:hAnsi="Times New Roman"/>
-          <w:color w:val="000000"/>
-          <w:sz w:val="24"/>
-          <w:szCs w:val="24"/>
-          <w:lang w:val="en-US"/>
-        </w:rPr>
-        <w:t>LibreOffice Calc</w:t>
-      </w:r>
-      <w:r>
-        <w:rPr>
-          <w:rFonts w:cs="Times New Roman" w:ascii="Times New Roman" w:hAnsi="Times New Roman"/>
-          <w:color w:val="000000"/>
-          <w:sz w:val="24"/>
-          <w:szCs w:val="24"/>
-          <w:lang w:val="en-US"/>
-        </w:rPr>
-        <w:t xml:space="preserve"> (to preview datasets)</w:t>
+        <w:t>Microsoft Excel/LibreOffice Calc (to preview datasets)</w:t>
       </w:r>
     </w:p>
     <w:p>
@@ -1396,7 +1361,11 @@
         </w:rPr>
       </w:pPr>
       <w:r>
-        <w:rPr/>
+        <w:rPr>
+          <w:rFonts w:cs="Times New Roman" w:ascii="Times New Roman" w:hAnsi="Times New Roman"/>
+          <w:sz w:val="24"/>
+          <w:szCs w:val="24"/>
+        </w:rPr>
       </w:r>
     </w:p>
     <w:p>
@@ -2480,11 +2449,15 @@
         <w:spacing w:lineRule="auto" w:line="276" w:before="0" w:after="0"/>
         <w:rPr>
           <w:rFonts w:ascii="Times New Roman" w:hAnsi="Times New Roman" w:cs="Times New Roman"/>
-        </w:rPr>
-      </w:pPr>
-      <w:r>
-        <w:rPr>
-          <w:rFonts w:cs="Times New Roman" w:ascii="Times New Roman" w:hAnsi="Times New Roman"/>
+          <w:sz w:val="18"/>
+          <w:szCs w:val="18"/>
+        </w:rPr>
+      </w:pPr>
+      <w:r>
+        <w:rPr>
+          <w:rFonts w:cs="Times New Roman" w:ascii="Times New Roman" w:hAnsi="Times New Roman"/>
+          <w:sz w:val="18"/>
+          <w:szCs w:val="18"/>
         </w:rPr>
       </w:r>
     </w:p>
@@ -5989,6 +5962,14 @@
           <w:szCs w:val="24"/>
         </w:rPr>
         <w:t>A</w:t>
+      </w:r>
+      <w:r>
+        <w:rPr>
+          <w:rFonts w:cs="Times New Roman" w:ascii="Times New Roman" w:hAnsi="Times New Roman"/>
+          <w:sz w:val="24"/>
+          <w:szCs w:val="24"/>
+        </w:rPr>
+        <w:t>s</w:t>
         <w:drawing>
           <wp:anchor behindDoc="0" distT="0" distB="127000" distL="0" distR="0" simplePos="0" locked="0" layoutInCell="1" allowOverlap="1" relativeHeight="3">
             <wp:simplePos x="0" y="0"/>
@@ -6048,7 +6029,7 @@
           <w:sz w:val="24"/>
           <w:szCs w:val="24"/>
         </w:rPr>
-        <w:t xml:space="preserve">s can be seen in this plot, the decrease in error rate for random forest starts to approach </w:t>
+        <w:t xml:space="preserve"> can be seen in this plot, the decrease in error rate for random forest starts to approach </w:t>
         <w:tab/>
         <w:t>0 after the number of trees has crossed a certain count</w:t>
       </w:r>
@@ -6161,7 +6142,7 @@
           <w:szCs w:val="24"/>
         </w:rPr>
         <w:drawing>
-          <wp:anchor behindDoc="0" distT="0" distB="127000" distL="0" distR="0" simplePos="0" locked="0" layoutInCell="1" allowOverlap="1" relativeHeight="22">
+          <wp:anchor behindDoc="0" distT="0" distB="127000" distL="0" distR="0" simplePos="0" locked="0" layoutInCell="1" allowOverlap="1" relativeHeight="6">
             <wp:simplePos x="0" y="0"/>
             <wp:positionH relativeFrom="column">
               <wp:posOffset>1270000</wp:posOffset>
@@ -6295,7 +6276,7 @@
           <w:sz w:val="24"/>
           <w:szCs w:val="24"/>
         </w:rPr>
-        <w:t>Something</w:t>
+        <w:t xml:space="preserve">The analysis of the data using various comparisions between the attributes and the label (shares) revealed that while some attributes influence the label greatly, like data_channel, there are attributes like weekday, which was expected to have influence, but ended up being almost constant for most of the weekdays. </w:t>
       </w:r>
     </w:p>
     <w:p>
@@ -6303,18 +6284,30 @@
         <w:pStyle w:val="Normal"/>
         <w:spacing w:lineRule="auto" w:line="276" w:before="0" w:after="240"/>
         <w:jc w:val="both"/>
+        <w:rPr/>
+      </w:pPr>
+      <w:r>
         <w:rPr>
           <w:rFonts w:ascii="Times New Roman" w:hAnsi="Times New Roman"/>
           <w:sz w:val="24"/>
           <w:szCs w:val="24"/>
         </w:rPr>
-      </w:pPr>
-      <w:r>
+        <w:t>Furthermore, we observed that generating a random forest model for this dataset perfoms slightly  better than the decision tree model. Random forest in R also provided us with a much more comprehensive analysis of the dataset, however, decision tree model is much more interpretable for visual analysis.</w:t>
+      </w:r>
+    </w:p>
+    <w:p>
+      <w:pPr>
+        <w:pStyle w:val="Normal"/>
+        <w:spacing w:lineRule="auto" w:line="276" w:before="0" w:after="240"/>
+        <w:jc w:val="both"/>
         <w:rPr>
           <w:rFonts w:ascii="Times New Roman" w:hAnsi="Times New Roman"/>
           <w:sz w:val="24"/>
           <w:szCs w:val="24"/>
         </w:rPr>
+      </w:pPr>
+      <w:r>
+        <w:rPr/>
       </w:r>
     </w:p>
     <w:p>
@@ -6352,15 +6345,7 @@
           <w:sz w:val="24"/>
           <w:szCs w:val="24"/>
         </w:rPr>
-        <w:t xml:space="preserve">Although random forest proved to be a better model than decision tree, in our opinion using a statistical transformation like Principal Component Analysis over the dataset in order to get better features based on correlation between the attributes and the label (shares) </w:t>
-      </w:r>
-      <w:r>
-        <w:rPr>
-          <w:rFonts w:ascii="Times New Roman" w:hAnsi="Times New Roman"/>
-          <w:sz w:val="24"/>
-          <w:szCs w:val="24"/>
-        </w:rPr>
-        <w:t>could prove to be a valuable improvement. This would not only reduce the correlation between the features themselves but also filter out the features that were not affecting the number of shares without having to rely on expert opinion.</w:t>
+        <w:t>Although random forest proved to be a better model than decision tree, in our opinion using a statistical transformation like Principal Component Analysis over the dataset in order to get better features based on correlation between the attributes and the label (shares) could prove to be a valuable improvement. This would not only reduce the correlation between the features themselves but also filter out the features that were not affecting the number of shares without having to rely on expert opinion.</w:t>
       </w:r>
       <w:r>
         <w:br w:type="page"/>
@@ -6397,11 +6382,7 @@
         </w:numPr>
         <w:spacing w:lineRule="auto" w:line="276" w:before="0" w:after="240"/>
         <w:jc w:val="left"/>
-        <w:rPr>
-          <w:b/>
-          <w:b/>
-          <w:bCs/>
-        </w:rPr>
+        <w:rPr/>
       </w:pPr>
       <w:r>
         <w:rPr>
@@ -6462,11 +6443,7 @@
         </w:numPr>
         <w:spacing w:lineRule="auto" w:line="276" w:before="0" w:after="240"/>
         <w:jc w:val="left"/>
-        <w:rPr>
-          <w:b/>
-          <w:b/>
-          <w:bCs/>
-        </w:rPr>
+        <w:rPr/>
       </w:pPr>
       <w:r>
         <w:rPr>
@@ -6501,11 +6478,7 @@
         </w:numPr>
         <w:spacing w:lineRule="auto" w:line="276" w:before="0" w:after="240"/>
         <w:jc w:val="left"/>
-        <w:rPr>
-          <w:b/>
-          <w:b/>
-          <w:bCs/>
-        </w:rPr>
+        <w:rPr/>
       </w:pPr>
       <w:r>
         <w:rPr>
@@ -6540,11 +6513,7 @@
         </w:numPr>
         <w:spacing w:lineRule="auto" w:line="276" w:before="0" w:after="240"/>
         <w:jc w:val="left"/>
-        <w:rPr>
-          <w:b/>
-          <w:b/>
-          <w:bCs/>
-        </w:rPr>
+        <w:rPr/>
       </w:pPr>
       <w:r>
         <w:rPr>
@@ -6658,11 +6627,7 @@
           <w:numId w:val="9"/>
         </w:numPr>
         <w:spacing w:lineRule="auto" w:line="276"/>
-        <w:rPr>
-          <w:rFonts w:ascii="Times New Roman" w:hAnsi="Times New Roman"/>
-          <w:sz w:val="24"/>
-          <w:szCs w:val="24"/>
-        </w:rPr>
+        <w:rPr/>
       </w:pPr>
       <w:r>
         <w:rPr>
@@ -6680,15 +6645,7 @@
           <w:sz w:val="24"/>
           <w:szCs w:val="24"/>
         </w:rPr>
-        <w:t xml:space="preserve"> </w:t>
-      </w:r>
-      <w:r>
-        <w:rPr>
-          <w:rFonts w:ascii="Times New Roman" w:hAnsi="Times New Roman"/>
-          <w:sz w:val="24"/>
-          <w:szCs w:val="24"/>
-        </w:rPr>
-        <w:t xml:space="preserve">by Wesley : </w:t>
+        <w:t xml:space="preserve"> by Wesley : </w:t>
       </w:r>
       <w:hyperlink r:id="rId34">
         <w:r>
@@ -6710,11 +6667,7 @@
           <w:numId w:val="9"/>
         </w:numPr>
         <w:spacing w:lineRule="auto" w:line="276"/>
-        <w:rPr>
-          <w:rFonts w:ascii="Times New Roman" w:hAnsi="Times New Roman"/>
-          <w:sz w:val="24"/>
-          <w:szCs w:val="24"/>
-        </w:rPr>
+        <w:rPr/>
       </w:pPr>
       <w:r>
         <w:rPr>
@@ -6744,11 +6697,7 @@
           <w:numId w:val="9"/>
         </w:numPr>
         <w:spacing w:lineRule="auto" w:line="276"/>
-        <w:rPr>
-          <w:rFonts w:ascii="Times New Roman" w:hAnsi="Times New Roman"/>
-          <w:sz w:val="24"/>
-          <w:szCs w:val="24"/>
-        </w:rPr>
+        <w:rPr/>
       </w:pPr>
       <w:hyperlink r:id="rId36">
         <w:r>
@@ -6770,11 +6719,7 @@
           <w:numId w:val="9"/>
         </w:numPr>
         <w:spacing w:lineRule="auto" w:line="276"/>
-        <w:rPr>
-          <w:rFonts w:ascii="Times New Roman" w:hAnsi="Times New Roman"/>
-          <w:sz w:val="24"/>
-          <w:szCs w:val="24"/>
-        </w:rPr>
+        <w:rPr/>
       </w:pPr>
       <w:hyperlink r:id="rId37">
         <w:r>
@@ -6814,15 +6759,7 @@
           <w:sz w:val="24"/>
           <w:szCs w:val="24"/>
         </w:rPr>
-        <w:t xml:space="preserve">, by </w:t>
-      </w:r>
-      <w:r>
-        <w:rPr>
-          <w:rFonts w:ascii="Times New Roman" w:hAnsi="Times New Roman"/>
-          <w:sz w:val="24"/>
-          <w:szCs w:val="24"/>
-        </w:rPr>
-        <w:t xml:space="preserve">Andy Liaw and Matthew Wiener : </w:t>
+        <w:t xml:space="preserve">, by Andy Liaw and Matthew Wiener : </w:t>
       </w:r>
       <w:hyperlink r:id="rId38">
         <w:r>
@@ -6904,16 +6841,7 @@
           <w:sz w:val="28"/>
           <w:szCs w:val="28"/>
         </w:rPr>
-        <w:t xml:space="preserve">Appendix </w:t>
-      </w:r>
-      <w:r>
-        <w:rPr>
-          <w:rFonts w:cs="Times New Roman" w:ascii="Times New Roman" w:hAnsi="Times New Roman"/>
-          <w:b/>
-          <w:sz w:val="28"/>
-          <w:szCs w:val="28"/>
-        </w:rPr>
-        <w:t>A : How to Run</w:t>
+        <w:t>Appendix A : How to Run</w:t>
       </w:r>
     </w:p>
     <w:p>
@@ -6949,13 +6877,7 @@
         </w:numPr>
         <w:spacing w:lineRule="auto" w:line="276" w:before="0" w:after="240"/>
         <w:jc w:val="both"/>
-        <w:rPr>
-          <w:b w:val="false"/>
-          <w:b w:val="false"/>
-          <w:bCs w:val="false"/>
-          <w:sz w:val="24"/>
-          <w:szCs w:val="24"/>
-        </w:rPr>
+        <w:rPr/>
       </w:pPr>
       <w:hyperlink r:id="rId40">
         <w:r>
@@ -7025,13 +6947,7 @@
         <w:rPr>
           <w:rFonts w:ascii="Times New Roman" w:hAnsi="Times New Roman"/>
         </w:rPr>
-        <w:t>Compile and e</w:t>
-      </w:r>
-      <w:r>
-        <w:rPr>
-          <w:rFonts w:ascii="Times New Roman" w:hAnsi="Times New Roman"/>
-        </w:rPr>
-        <w:t>xecute Launcher.java</w:t>
+        <w:t>Compile and execute Launcher.java</w:t>
       </w:r>
     </w:p>
     <w:p>
@@ -7104,13 +7020,7 @@
         </w:numPr>
         <w:spacing w:lineRule="auto" w:line="276" w:before="0" w:after="240"/>
         <w:jc w:val="both"/>
-        <w:rPr>
-          <w:b w:val="false"/>
-          <w:b w:val="false"/>
-          <w:bCs w:val="false"/>
-          <w:sz w:val="24"/>
-          <w:szCs w:val="24"/>
-        </w:rPr>
+        <w:rPr/>
       </w:pPr>
       <w:hyperlink r:id="rId41">
         <w:r>
@@ -7133,6 +7043,7 @@
           <w:ilvl w:val="0"/>
           <w:numId w:val="11"/>
         </w:numPr>
+        <w:spacing w:lineRule="auto" w:line="276"/>
         <w:rPr>
           <w:rFonts w:ascii="Times New Roman" w:hAnsi="Times New Roman"/>
           <w:sz w:val="24"/>
@@ -7155,6 +7066,7 @@
           <w:ilvl w:val="1"/>
           <w:numId w:val="11"/>
         </w:numPr>
+        <w:spacing w:lineRule="auto" w:line="276"/>
         <w:rPr>
           <w:rFonts w:ascii="Times New Roman" w:hAnsi="Times New Roman"/>
           <w:sz w:val="24"/>
@@ -7177,6 +7089,7 @@
           <w:ilvl w:val="1"/>
           <w:numId w:val="11"/>
         </w:numPr>
+        <w:spacing w:lineRule="auto" w:line="276"/>
         <w:rPr>
           <w:rFonts w:ascii="Times New Roman" w:hAnsi="Times New Roman"/>
           <w:sz w:val="24"/>
@@ -7199,6 +7112,7 @@
           <w:ilvl w:val="1"/>
           <w:numId w:val="11"/>
         </w:numPr>
+        <w:spacing w:lineRule="auto" w:line="276"/>
         <w:rPr>
           <w:rFonts w:ascii="Times New Roman" w:hAnsi="Times New Roman"/>
           <w:sz w:val="24"/>
@@ -7221,6 +7135,7 @@
           <w:ilvl w:val="0"/>
           <w:numId w:val="0"/>
         </w:numPr>
+        <w:spacing w:lineRule="auto" w:line="276"/>
         <w:rPr>
           <w:rFonts w:ascii="Times New Roman" w:hAnsi="Times New Roman"/>
           <w:sz w:val="24"/>
@@ -7264,6 +7179,56 @@
           <w:numId w:val="12"/>
         </w:numPr>
         <w:spacing w:lineRule="auto" w:line="276"/>
+        <w:rPr>
+          <w:rFonts w:ascii="Times New Roman" w:hAnsi="Times New Roman"/>
+          <w:b w:val="false"/>
+          <w:b w:val="false"/>
+          <w:i w:val="false"/>
+          <w:i w:val="false"/>
+          <w:caps w:val="false"/>
+          <w:smallCaps w:val="false"/>
+          <w:color w:val="333333"/>
+          <w:spacing w:val="0"/>
+          <w:sz w:val="24"/>
+        </w:rPr>
+      </w:pPr>
+      <w:r>
+        <w:rPr>
+          <w:rFonts w:cs="Times New Roman" w:ascii="Times New Roman" w:hAnsi="Times New Roman"/>
+          <w:b w:val="false"/>
+          <w:i w:val="false"/>
+          <w:caps w:val="false"/>
+          <w:smallCaps w:val="false"/>
+          <w:color w:val="333333"/>
+          <w:spacing w:val="0"/>
+          <w:sz w:val="24"/>
+          <w:szCs w:val="24"/>
+        </w:rPr>
+        <w:t>Ensure that the databse is in resources/</w:t>
+      </w:r>
+    </w:p>
+    <w:p>
+      <w:pPr>
+        <w:pStyle w:val="TextBody"/>
+        <w:numPr>
+          <w:ilvl w:val="1"/>
+          <w:numId w:val="12"/>
+        </w:numPr>
+        <w:spacing w:lineRule="auto" w:line="276"/>
+        <w:rPr>
+          <w:rFonts w:ascii="Times New Roman" w:hAnsi="Times New Roman"/>
+          <w:b w:val="false"/>
+          <w:b w:val="false"/>
+          <w:i w:val="false"/>
+          <w:i w:val="false"/>
+          <w:caps w:val="false"/>
+          <w:smallCaps w:val="false"/>
+          <w:color w:val="333333"/>
+          <w:spacing w:val="0"/>
+          <w:sz w:val="24"/>
+        </w:rPr>
+      </w:pPr>
+      <w:r>
         <w:rPr>
           <w:rFonts w:ascii="Times New Roman" w:hAnsi="Times New Roman"/>
           <w:b w:val="false"/>
@@ -7274,30 +7239,32 @@
           <w:spacing w:val="0"/>
           <w:sz w:val="24"/>
         </w:rPr>
-      </w:pPr>
-      <w:r>
-        <w:rPr>
-          <w:rFonts w:cs="Times New Roman" w:ascii="Times New Roman" w:hAnsi="Times New Roman"/>
+        <w:t>Set the working directory to the the current working directory</w:t>
+      </w:r>
+    </w:p>
+    <w:p>
+      <w:pPr>
+        <w:pStyle w:val="TextBody"/>
+        <w:widowControl/>
+        <w:numPr>
+          <w:ilvl w:val="1"/>
+          <w:numId w:val="12"/>
+        </w:numPr>
+        <w:spacing w:lineRule="auto" w:line="276" w:before="0" w:after="0"/>
+        <w:rPr>
+          <w:rFonts w:ascii="Times New Roman" w:hAnsi="Times New Roman"/>
           <w:b w:val="false"/>
+          <w:b w:val="false"/>
+          <w:i w:val="false"/>
           <w:i w:val="false"/>
           <w:caps w:val="false"/>
           <w:smallCaps w:val="false"/>
           <w:color w:val="333333"/>
           <w:spacing w:val="0"/>
           <w:sz w:val="24"/>
-          <w:szCs w:val="24"/>
-        </w:rPr>
-        <w:t>Ensure that the databse is in resources/</w:t>
-      </w:r>
-    </w:p>
-    <w:p>
-      <w:pPr>
-        <w:pStyle w:val="TextBody"/>
-        <w:numPr>
-          <w:ilvl w:val="1"/>
-          <w:numId w:val="12"/>
-        </w:numPr>
-        <w:spacing w:lineRule="auto" w:line="276"/>
+        </w:rPr>
+      </w:pPr>
+      <w:r>
         <w:rPr>
           <w:rFonts w:ascii="Times New Roman" w:hAnsi="Times New Roman"/>
           <w:b w:val="false"/>
@@ -7308,53 +7275,6 @@
           <w:spacing w:val="0"/>
           <w:sz w:val="24"/>
         </w:rPr>
-      </w:pPr>
-      <w:r>
-        <w:rPr>
-          <w:rFonts w:ascii="Times New Roman" w:hAnsi="Times New Roman"/>
-          <w:b w:val="false"/>
-          <w:i w:val="false"/>
-          <w:caps w:val="false"/>
-          <w:smallCaps w:val="false"/>
-          <w:color w:val="333333"/>
-          <w:spacing w:val="0"/>
-          <w:sz w:val="24"/>
-        </w:rPr>
-        <w:t>Set the working directory to the the current working directory</w:t>
-      </w:r>
-    </w:p>
-    <w:p>
-      <w:pPr>
-        <w:pStyle w:val="TextBody"/>
-        <w:widowControl/>
-        <w:numPr>
-          <w:ilvl w:val="1"/>
-          <w:numId w:val="12"/>
-        </w:numPr>
-        <w:pBdr/>
-        <w:spacing w:lineRule="auto" w:line="276" w:before="0" w:after="0"/>
-        <w:rPr>
-          <w:rFonts w:ascii="Times New Roman" w:hAnsi="Times New Roman"/>
-          <w:b w:val="false"/>
-          <w:i w:val="false"/>
-          <w:caps w:val="false"/>
-          <w:smallCaps w:val="false"/>
-          <w:color w:val="333333"/>
-          <w:spacing w:val="0"/>
-          <w:sz w:val="24"/>
-        </w:rPr>
-      </w:pPr>
-      <w:r>
-        <w:rPr>
-          <w:rFonts w:ascii="Times New Roman" w:hAnsi="Times New Roman"/>
-          <w:b w:val="false"/>
-          <w:i w:val="false"/>
-          <w:caps w:val="false"/>
-          <w:smallCaps w:val="false"/>
-          <w:color w:val="333333"/>
-          <w:spacing w:val="0"/>
-          <w:sz w:val="24"/>
-        </w:rPr>
         <w:t>Run the desired script</w:t>
       </w:r>
     </w:p>
@@ -7372,9 +7292,7 @@
       </w:pPr>
       <w:r>
         <w:rPr>
-          <w:rFonts w:ascii="Times New Roman" w:hAnsi="Times New Roman"/>
-          <w:sz w:val="24"/>
-          <w:szCs w:val="24"/>
+          <w:rFonts w:cs="Times New Roman"/>
         </w:rPr>
       </w:r>
     </w:p>
@@ -7396,8 +7314,9 @@
       </w:pPr>
       <w:r>
         <w:rPr>
-          <w:sz w:val="24"/>
-          <w:szCs w:val="24"/>
+          <w:rFonts w:cs="Times New Roman" w:ascii="Times New Roman" w:hAnsi="Times New Roman"/>
+          <w:b w:val="false"/>
+          <w:bCs w:val="false"/>
         </w:rPr>
       </w:r>
       <w:r>
@@ -7418,16 +7337,7 @@
           <w:sz w:val="28"/>
           <w:szCs w:val="28"/>
         </w:rPr>
-        <w:t xml:space="preserve">Appendix </w:t>
-      </w:r>
-      <w:r>
-        <w:rPr>
-          <w:rFonts w:cs="Times New Roman" w:ascii="Times New Roman" w:hAnsi="Times New Roman"/>
-          <w:b/>
-          <w:sz w:val="28"/>
-          <w:szCs w:val="28"/>
-        </w:rPr>
-        <w:t>B : Data Transformation using Java</w:t>
+        <w:t>Appendix B : Data Transformation using Java</w:t>
       </w:r>
     </w:p>
     <w:p>
@@ -14995,9 +14905,10 @@
       </w:r>
     </w:p>
     <w:sectPr>
+      <w:footerReference w:type="default" r:id="rId44"/>
       <w:type w:val="nextPage"/>
       <w:pgSz w:w="12240" w:h="15840"/>
-      <w:pgMar w:left="1440" w:right="1440" w:header="0" w:top="1440" w:footer="0" w:bottom="1440" w:gutter="0"/>
+      <w:pgMar w:left="1440" w:right="1440" w:header="0" w:top="1440" w:footer="1440" w:bottom="1953" w:gutter="0"/>
       <w:pgNumType w:fmt="decimal"/>
       <w:formProt w:val="false"/>
       <w:textDirection w:val="lrTb"/>
@@ -15005,6 +14916,42 @@
     </w:sectPr>
   </w:body>
 </w:document>
+</file>
+
+<file path=word/footer1.xml><?xml version="1.0" encoding="utf-8"?>
+<w:ftr xmlns:o="urn:schemas-microsoft-com:office:office" xmlns:r="http://schemas.openxmlformats.org/officeDocument/2006/relationships" xmlns:v="urn:schemas-microsoft-com:vml" xmlns:w="http://schemas.openxmlformats.org/wordprocessingml/2006/main" xmlns:w10="urn:schemas-microsoft-com:office:word" xmlns:wp="http://schemas.openxmlformats.org/drawingml/2006/wordprocessingDrawing" xmlns:wps="http://schemas.microsoft.com/office/word/2010/wordprocessingShape" xmlns:wpg="http://schemas.microsoft.com/office/word/2010/wordprocessingGroup" xmlns:mc="http://schemas.openxmlformats.org/markup-compatibility/2006" xmlns:wp14="http://schemas.microsoft.com/office/word/2010/wordprocessingDrawing" xmlns:w14="http://schemas.microsoft.com/office/word/2010/wordml" mc:Ignorable="w14 wp14">
+  <w:p>
+    <w:pPr>
+      <w:pStyle w:val="Footer"/>
+      <w:jc w:val="right"/>
+      <w:rPr>
+        <w:rFonts w:ascii="Times New Roman" w:hAnsi="Times New Roman"/>
+        <w:sz w:val="20"/>
+        <w:szCs w:val="20"/>
+      </w:rPr>
+    </w:pPr>
+    <w:r>
+      <w:rPr>
+        <w:rFonts w:ascii="Times New Roman" w:hAnsi="Times New Roman"/>
+        <w:sz w:val="20"/>
+        <w:szCs w:val="20"/>
+      </w:rPr>
+      <w:fldChar w:fldCharType="begin"/>
+    </w:r>
+    <w:r>
+      <w:instrText> PAGE </w:instrText>
+    </w:r>
+    <w:r>
+      <w:fldChar w:fldCharType="separate"/>
+    </w:r>
+    <w:r>
+      <w:t>30</w:t>
+    </w:r>
+    <w:r>
+      <w:fldChar w:fldCharType="end"/>
+    </w:r>
+  </w:p>
+</w:ftr>
 </file>
 
 <file path=word/numbering.xml><?xml version="1.0" encoding="utf-8"?>
@@ -15934,6 +15881,7 @@
       </w:pPr>
       <w:rPr>
         <w:rFonts w:ascii="Symbol" w:hAnsi="Symbol" w:cs="Symbol" w:hint="default"/>
+        <w:sz w:val="24"/>
       </w:rPr>
     </w:lvl>
     <w:lvl w:ilvl="1">
@@ -15970,6 +15918,7 @@
       </w:pPr>
       <w:rPr>
         <w:rFonts w:ascii="Symbol" w:hAnsi="Symbol" w:cs="Symbol" w:hint="default"/>
+        <w:sz w:val="24"/>
       </w:rPr>
     </w:lvl>
     <w:lvl w:ilvl="4">
@@ -16006,6 +15955,7 @@
       </w:pPr>
       <w:rPr>
         <w:rFonts w:ascii="Symbol" w:hAnsi="Symbol" w:cs="Symbol" w:hint="default"/>
+        <w:sz w:val="24"/>
       </w:rPr>
     </w:lvl>
     <w:lvl w:ilvl="7">
@@ -16045,7 +15995,6 @@
         </w:tabs>
         <w:ind w:left="720" w:hanging="360"/>
       </w:pPr>
-      <w:rPr/>
     </w:lvl>
     <w:lvl w:ilvl="1">
       <w:start w:val="1"/>
@@ -16058,7 +16007,6 @@
         </w:tabs>
         <w:ind w:left="1080" w:hanging="360"/>
       </w:pPr>
-      <w:rPr/>
     </w:lvl>
     <w:lvl w:ilvl="2">
       <w:start w:val="1"/>
@@ -16071,7 +16019,6 @@
         </w:tabs>
         <w:ind w:left="1440" w:hanging="360"/>
       </w:pPr>
-      <w:rPr/>
     </w:lvl>
     <w:lvl w:ilvl="3">
       <w:start w:val="1"/>
@@ -16084,7 +16031,6 @@
         </w:tabs>
         <w:ind w:left="1800" w:hanging="360"/>
       </w:pPr>
-      <w:rPr/>
     </w:lvl>
     <w:lvl w:ilvl="4">
       <w:start w:val="1"/>
@@ -16097,7 +16043,6 @@
         </w:tabs>
         <w:ind w:left="2160" w:hanging="360"/>
       </w:pPr>
-      <w:rPr/>
     </w:lvl>
     <w:lvl w:ilvl="5">
       <w:start w:val="1"/>
@@ -16110,7 +16055,6 @@
         </w:tabs>
         <w:ind w:left="2520" w:hanging="360"/>
       </w:pPr>
-      <w:rPr/>
     </w:lvl>
     <w:lvl w:ilvl="6">
       <w:start w:val="1"/>
@@ -16123,7 +16067,6 @@
         </w:tabs>
         <w:ind w:left="2880" w:hanging="360"/>
       </w:pPr>
-      <w:rPr/>
     </w:lvl>
     <w:lvl w:ilvl="7">
       <w:start w:val="1"/>
@@ -16136,7 +16079,6 @@
         </w:tabs>
         <w:ind w:left="3240" w:hanging="360"/>
       </w:pPr>
-      <w:rPr/>
     </w:lvl>
     <w:lvl w:ilvl="8">
       <w:start w:val="1"/>
@@ -16149,7 +16091,6 @@
         </w:tabs>
         <w:ind w:left="3600" w:hanging="360"/>
       </w:pPr>
-      <w:rPr/>
     </w:lvl>
   </w:abstractNum>
   <w:abstractNum w:abstractNumId="10">
@@ -16164,7 +16105,6 @@
         </w:tabs>
         <w:ind w:left="720" w:hanging="360"/>
       </w:pPr>
-      <w:rPr/>
     </w:lvl>
     <w:lvl w:ilvl="1">
       <w:start w:val="1"/>
@@ -16189,7 +16129,6 @@
         </w:tabs>
         <w:ind w:left="1440" w:hanging="360"/>
       </w:pPr>
-      <w:rPr/>
     </w:lvl>
     <w:lvl w:ilvl="3">
       <w:start w:val="1"/>
@@ -16202,7 +16141,6 @@
         </w:tabs>
         <w:ind w:left="1800" w:hanging="360"/>
       </w:pPr>
-      <w:rPr/>
     </w:lvl>
     <w:lvl w:ilvl="4">
       <w:start w:val="1"/>
@@ -16215,7 +16153,6 @@
         </w:tabs>
         <w:ind w:left="2160" w:hanging="360"/>
       </w:pPr>
-      <w:rPr/>
     </w:lvl>
     <w:lvl w:ilvl="5">
       <w:start w:val="1"/>
@@ -16228,7 +16165,6 @@
         </w:tabs>
         <w:ind w:left="2520" w:hanging="360"/>
       </w:pPr>
-      <w:rPr/>
     </w:lvl>
     <w:lvl w:ilvl="6">
       <w:start w:val="1"/>
@@ -16241,7 +16177,6 @@
         </w:tabs>
         <w:ind w:left="2880" w:hanging="360"/>
       </w:pPr>
-      <w:rPr/>
     </w:lvl>
     <w:lvl w:ilvl="7">
       <w:start w:val="1"/>
@@ -16254,7 +16189,6 @@
         </w:tabs>
         <w:ind w:left="3240" w:hanging="360"/>
       </w:pPr>
-      <w:rPr/>
     </w:lvl>
     <w:lvl w:ilvl="8">
       <w:start w:val="1"/>
@@ -16267,7 +16201,6 @@
         </w:tabs>
         <w:ind w:left="3600" w:hanging="360"/>
       </w:pPr>
-      <w:rPr/>
     </w:lvl>
   </w:abstractNum>
   <w:abstractNum w:abstractNumId="11">
@@ -16657,7 +16590,6 @@
     <w:rPrDefault>
       <w:rPr>
         <w:rFonts w:ascii="Calibri" w:hAnsi="Calibri" w:eastAsia="Calibri" w:cs="" w:asciiTheme="minorHAnsi" w:cstheme="minorBidi" w:eastAsiaTheme="minorHAnsi" w:hAnsiTheme="minorHAnsi"/>
-        <w:sz w:val="22"/>
         <w:szCs w:val="22"/>
         <w:lang w:val="en-US" w:eastAsia="en-US" w:bidi="ar-SA"/>
       </w:rPr>
@@ -16820,7 +16752,7 @@
     </w:pPr>
     <w:rPr>
       <w:rFonts w:ascii="Calibri" w:hAnsi="Calibri" w:eastAsia="Calibri" w:cs="" w:asciiTheme="minorHAnsi" w:cstheme="minorBidi" w:eastAsiaTheme="minorHAnsi" w:hAnsiTheme="minorHAnsi"/>
-      <w:color w:val="auto"/>
+      <w:color w:val="00000A"/>
       <w:sz w:val="22"/>
       <w:szCs w:val="22"/>
       <w:lang w:val="en-IN" w:eastAsia="en-US" w:bidi="ar-SA"/>
@@ -17007,6 +16939,37 @@
     <w:rPr>
       <w:i/>
       <w:iCs/>
+    </w:rPr>
+  </w:style>
+  <w:style w:type="character" w:styleId="ListLabel10">
+    <w:name w:val="ListLabel 10"/>
+    <w:qFormat/>
+    <w:rPr>
+      <w:rFonts w:ascii="Times New Roman" w:hAnsi="Times New Roman" w:cs="Symbol"/>
+      <w:b/>
+      <w:sz w:val="24"/>
+    </w:rPr>
+  </w:style>
+  <w:style w:type="character" w:styleId="ListLabel11">
+    <w:name w:val="ListLabel 11"/>
+    <w:qFormat/>
+    <w:rPr>
+      <w:rFonts w:cs="Courier New"/>
+    </w:rPr>
+  </w:style>
+  <w:style w:type="character" w:styleId="ListLabel12">
+    <w:name w:val="ListLabel 12"/>
+    <w:qFormat/>
+    <w:rPr>
+      <w:rFonts w:cs="Wingdings"/>
+    </w:rPr>
+  </w:style>
+  <w:style w:type="character" w:styleId="ListLabel13">
+    <w:name w:val="ListLabel 13"/>
+    <w:qFormat/>
+    <w:rPr>
+      <w:rFonts w:ascii="Times New Roman" w:hAnsi="Times New Roman" w:cs="Symbol"/>
+      <w:sz w:val="24"/>
     </w:rPr>
   </w:style>
   <w:style w:type="paragraph" w:styleId="Heading" w:customStyle="1">

</xml_diff>